<commit_message>
Added edits to Coverletter, NABA/MovieLabs/NBCU ref
updates to Coverletter and project description letter
</commit_message>
<xml_diff>
--- a/Additional_ref_files/Coverletter/Cover-Letter-071822.docx
+++ b/Additional_ref_files/Coverletter/Cover-Letter-071822.docx
@@ -336,7 +336,69 @@
           <w:color w:val="24292F"/>
           <w:shd w:val="clear" w:color="auto" w:fill="FFFFFF"/>
         </w:rPr>
-        <w:t>- Using linear scaling method (NBCU LUT3)</w:t>
+        <w:t>- Using linear scaling method (</w:t>
+      </w:r>
+      <w:r>
+        <w:rPr>
+          <w:rFonts w:ascii="Helvetica" w:hAnsi="Helvetica"/>
+          <w:color w:val="24292F"/>
+          <w:shd w:val="clear" w:color="auto" w:fill="FFFFFF"/>
+        </w:rPr>
+        <w:t>Linear Tone Mapper</w:t>
+      </w:r>
+      <w:r>
+        <w:rPr>
+          <w:rFonts w:ascii="Helvetica" w:hAnsi="Helvetica"/>
+          <w:color w:val="24292F"/>
+          <w:shd w:val="clear" w:color="auto" w:fill="FFFFFF"/>
+        </w:rPr>
+        <w:t>)</w:t>
+      </w:r>
+    </w:p>
+    <w:p>
+      <w:pPr>
+        <w:pStyle w:val="Default"/>
+        <w:numPr>
+          <w:ilvl w:val="3"/>
+          <w:numId w:val="2"/>
+        </w:numPr>
+        <w:spacing w:before="0" w:after="80" w:line="240" w:lineRule="auto"/>
+        <w:rPr>
+          <w:rFonts w:ascii="Helvetica" w:hAnsi="Helvetica"/>
+          <w:color w:val="24292F"/>
+          <w:shd w:val="clear" w:color="auto" w:fill="FFFFFF"/>
+        </w:rPr>
+      </w:pPr>
+      <w:r>
+        <w:rPr>
+          <w:rFonts w:ascii="Helvetica" w:hAnsi="Helvetica"/>
+          <w:color w:val="24292F"/>
+          <w:shd w:val="clear" w:color="auto" w:fill="FFFFFF"/>
+        </w:rPr>
+        <w:t>Black to reference white tone mapping is linear</w:t>
+      </w:r>
+    </w:p>
+    <w:p>
+      <w:pPr>
+        <w:pStyle w:val="Default"/>
+        <w:numPr>
+          <w:ilvl w:val="3"/>
+          <w:numId w:val="2"/>
+        </w:numPr>
+        <w:spacing w:before="0" w:after="80" w:line="240" w:lineRule="auto"/>
+        <w:rPr>
+          <w:rFonts w:ascii="Helvetica" w:hAnsi="Helvetica"/>
+          <w:color w:val="24292F"/>
+          <w:shd w:val="clear" w:color="auto" w:fill="FFFFFF"/>
+        </w:rPr>
+      </w:pPr>
+      <w:r>
+        <w:rPr>
+          <w:rFonts w:ascii="Helvetica" w:hAnsi="Helvetica"/>
+          <w:color w:val="24292F"/>
+          <w:shd w:val="clear" w:color="auto" w:fill="FFFFFF"/>
+        </w:rPr>
+        <w:t>Knee above reference white is non-linear</w:t>
       </w:r>
     </w:p>
     <w:p>
@@ -381,7 +443,7 @@
           <w:ilvl w:val="2"/>
           <w:numId w:val="2"/>
         </w:numPr>
-        <w:spacing w:before="0" w:after="320" w:line="240" w:lineRule="auto"/>
+        <w:spacing w:before="0" w:after="80" w:line="240" w:lineRule="auto"/>
         <w:rPr>
           <w:rFonts w:ascii="Helvetica" w:hAnsi="Helvetica"/>
           <w:color w:val="24292F"/>
@@ -416,7 +478,93 @@
           <w:color w:val="24292F"/>
           <w:shd w:val="clear" w:color="auto" w:fill="FFFFFF"/>
         </w:rPr>
-        <w:t>- Using non-linear scaling (BBC LUT 9C)</w:t>
+        <w:t>- Using non-linear scaling (</w:t>
+      </w:r>
+      <w:r>
+        <w:rPr>
+          <w:rFonts w:ascii="Helvetica" w:hAnsi="Helvetica"/>
+          <w:color w:val="24292F"/>
+          <w:shd w:val="clear" w:color="auto" w:fill="FFFFFF"/>
+        </w:rPr>
+        <w:t>“</w:t>
+      </w:r>
+      <w:r>
+        <w:rPr>
+          <w:rFonts w:ascii="Helvetica" w:hAnsi="Helvetica"/>
+          <w:color w:val="24292F"/>
+          <w:shd w:val="clear" w:color="auto" w:fill="FFFFFF"/>
+        </w:rPr>
+        <w:t>Luma-Gamma</w:t>
+      </w:r>
+      <w:r>
+        <w:rPr>
+          <w:rFonts w:ascii="Helvetica" w:hAnsi="Helvetica"/>
+          <w:color w:val="24292F"/>
+          <w:shd w:val="clear" w:color="auto" w:fill="FFFFFF"/>
+        </w:rPr>
+        <w:t>”</w:t>
+      </w:r>
+      <w:r>
+        <w:rPr>
+          <w:rFonts w:ascii="Helvetica" w:hAnsi="Helvetica"/>
+          <w:color w:val="24292F"/>
+          <w:shd w:val="clear" w:color="auto" w:fill="FFFFFF"/>
+        </w:rPr>
+        <w:t xml:space="preserve"> Tone Mapper</w:t>
+      </w:r>
+      <w:r>
+        <w:rPr>
+          <w:rFonts w:ascii="Helvetica" w:hAnsi="Helvetica"/>
+          <w:color w:val="24292F"/>
+          <w:shd w:val="clear" w:color="auto" w:fill="FFFFFF"/>
+        </w:rPr>
+        <w:t>)</w:t>
+      </w:r>
+    </w:p>
+    <w:p>
+      <w:pPr>
+        <w:pStyle w:val="Default"/>
+        <w:numPr>
+          <w:ilvl w:val="3"/>
+          <w:numId w:val="2"/>
+        </w:numPr>
+        <w:spacing w:before="0" w:after="80" w:line="240" w:lineRule="auto"/>
+        <w:rPr>
+          <w:rFonts w:ascii="Helvetica" w:hAnsi="Helvetica"/>
+          <w:color w:val="24292F"/>
+          <w:shd w:val="clear" w:color="auto" w:fill="FFFFFF"/>
+        </w:rPr>
+      </w:pPr>
+      <w:r>
+        <w:rPr>
+          <w:rFonts w:ascii="Helvetica" w:hAnsi="Helvetica"/>
+          <w:color w:val="24292F"/>
+          <w:shd w:val="clear" w:color="auto" w:fill="FFFFFF"/>
+        </w:rPr>
+        <w:t>Black to reference white tone mapping uses a “luma-gamma” adjustment</w:t>
+      </w:r>
+    </w:p>
+    <w:p>
+      <w:pPr>
+        <w:pStyle w:val="Default"/>
+        <w:numPr>
+          <w:ilvl w:val="3"/>
+          <w:numId w:val="2"/>
+        </w:numPr>
+        <w:spacing w:before="0" w:after="80" w:line="240" w:lineRule="auto"/>
+        <w:rPr>
+          <w:rFonts w:ascii="Helvetica" w:hAnsi="Helvetica"/>
+          <w:color w:val="24292F"/>
+          <w:shd w:val="clear" w:color="auto" w:fill="FFFFFF"/>
+        </w:rPr>
+      </w:pPr>
+      <w:r>
+        <w:rPr>
+          <w:rFonts w:ascii="Helvetica" w:hAnsi="Helvetica"/>
+          <w:color w:val="24292F"/>
+          <w:shd w:val="clear" w:color="auto" w:fill="FFFFFF"/>
+        </w:rPr>
+        <w:t>Knee above reference white is non-linear</w:t>
       </w:r>
     </w:p>
     <w:p>
@@ -470,7 +618,17 @@
           <w:color w:val="24292F"/>
           <w:shd w:val="clear" w:color="auto" w:fill="FFFFFF"/>
         </w:rPr>
-        <w:t>1,000cd/m</w:t>
+        <w:t xml:space="preserve">3,930 </w:t>
+      </w:r>
+      <w:r>
+        <w:rPr>
+          <w:rFonts w:ascii="Helvetica" w:hAnsi="Helvetica"/>
+          <w:b/>
+          <w:bCs/>
+          <w:color w:val="24292F"/>
+          <w:shd w:val="clear" w:color="auto" w:fill="FFFFFF"/>
+        </w:rPr>
+        <w:t>cd/m</w:t>
       </w:r>
       <w:r>
         <w:rPr>
@@ -489,7 +647,43 @@
           <w:color w:val="24292F"/>
           <w:shd w:val="clear" w:color="auto" w:fill="FFFFFF"/>
         </w:rPr>
-        <w:t xml:space="preserve"> (most common peak white in live workflows/Normalized HLG)</w:t>
+        <w:t xml:space="preserve"> (</w:t>
+      </w:r>
+      <w:r>
+        <w:rPr>
+          <w:rFonts w:ascii="Helvetica" w:hAnsi="Helvetica"/>
+          <w:color w:val="24292F"/>
+          <w:shd w:val="clear" w:color="auto" w:fill="FFFFFF"/>
+        </w:rPr>
+        <w:t>peak white value for many Cinema grades is 4,000</w:t>
+      </w:r>
+      <w:r>
+        <w:rPr>
+          <w:rFonts w:ascii="Helvetica" w:hAnsi="Helvetica"/>
+          <w:color w:val="24292F"/>
+          <w:shd w:val="clear" w:color="auto" w:fill="FFFFFF"/>
+        </w:rPr>
+        <w:t>cd/m</w:t>
+      </w:r>
+      <w:r>
+        <w:rPr>
+          <w:rFonts w:ascii="Helvetica" w:hAnsi="Helvetica"/>
+          <w:color w:val="24292F"/>
+          <w:shd w:val="clear" w:color="auto" w:fill="FFFFFF"/>
+          <w:vertAlign w:val="superscript"/>
+        </w:rPr>
+        <w:t>2</w:t>
+      </w:r>
+      <w:r>
+        <w:rPr>
+          <w:rFonts w:ascii="Helvetica" w:hAnsi="Helvetica"/>
+          <w:b/>
+          <w:bCs/>
+          <w:color w:val="24292F"/>
+          <w:shd w:val="clear" w:color="auto" w:fill="FFFFFF"/>
+          <w:vertAlign w:val="superscript"/>
+        </w:rPr>
+        <w:t>)</w:t>
       </w:r>
     </w:p>
     <w:p>
@@ -514,7 +708,27 @@
           <w:color w:val="24292F"/>
           <w:shd w:val="clear" w:color="auto" w:fill="FFFFFF"/>
         </w:rPr>
-        <w:t>203cd/m</w:t>
+        <w:t>1,000</w:t>
+      </w:r>
+      <w:r>
+        <w:rPr>
+          <w:rFonts w:ascii="Helvetica" w:hAnsi="Helvetica"/>
+          <w:b/>
+          <w:bCs/>
+          <w:color w:val="24292F"/>
+          <w:shd w:val="clear" w:color="auto" w:fill="FFFFFF"/>
+        </w:rPr>
+        <w:t xml:space="preserve"> </w:t>
+      </w:r>
+      <w:r>
+        <w:rPr>
+          <w:rFonts w:ascii="Helvetica" w:hAnsi="Helvetica"/>
+          <w:b/>
+          <w:bCs/>
+          <w:color w:val="24292F"/>
+          <w:shd w:val="clear" w:color="auto" w:fill="FFFFFF"/>
+        </w:rPr>
+        <w:t>cd/m</w:t>
       </w:r>
       <w:r>
         <w:rPr>
@@ -533,7 +747,7 @@
           <w:color w:val="24292F"/>
           <w:shd w:val="clear" w:color="auto" w:fill="FFFFFF"/>
         </w:rPr>
-        <w:t xml:space="preserve"> (graphic/reference white)</w:t>
+        <w:t xml:space="preserve"> (most common peak white in live workflows/Normalized HLG)</w:t>
       </w:r>
     </w:p>
     <w:p>
@@ -558,7 +772,27 @@
           <w:color w:val="24292F"/>
           <w:shd w:val="clear" w:color="auto" w:fill="FFFFFF"/>
         </w:rPr>
-        <w:t>26cd/m</w:t>
+        <w:t>203</w:t>
+      </w:r>
+      <w:r>
+        <w:rPr>
+          <w:rFonts w:ascii="Helvetica" w:hAnsi="Helvetica"/>
+          <w:b/>
+          <w:bCs/>
+          <w:color w:val="24292F"/>
+          <w:shd w:val="clear" w:color="auto" w:fill="FFFFFF"/>
+        </w:rPr>
+        <w:t xml:space="preserve"> </w:t>
+      </w:r>
+      <w:r>
+        <w:rPr>
+          <w:rFonts w:ascii="Helvetica" w:hAnsi="Helvetica"/>
+          <w:b/>
+          <w:bCs/>
+          <w:color w:val="24292F"/>
+          <w:shd w:val="clear" w:color="auto" w:fill="FFFFFF"/>
+        </w:rPr>
+        <w:t>cd/m</w:t>
       </w:r>
       <w:r>
         <w:rPr>
@@ -577,6 +811,70 @@
           <w:color w:val="24292F"/>
           <w:shd w:val="clear" w:color="auto" w:fill="FFFFFF"/>
         </w:rPr>
+        <w:t xml:space="preserve"> (graphic/reference white)</w:t>
+      </w:r>
+    </w:p>
+    <w:p>
+      <w:pPr>
+        <w:pStyle w:val="Default"/>
+        <w:numPr>
+          <w:ilvl w:val="2"/>
+          <w:numId w:val="2"/>
+        </w:numPr>
+        <w:spacing w:before="0" w:after="80" w:line="240" w:lineRule="auto"/>
+        <w:rPr>
+          <w:rFonts w:ascii="Helvetica" w:hAnsi="Helvetica"/>
+          <w:color w:val="24292F"/>
+          <w:shd w:val="clear" w:color="auto" w:fill="FFFFFF"/>
+        </w:rPr>
+      </w:pPr>
+      <w:r>
+        <w:rPr>
+          <w:rFonts w:ascii="Helvetica" w:hAnsi="Helvetica"/>
+          <w:b/>
+          <w:bCs/>
+          <w:color w:val="24292F"/>
+          <w:shd w:val="clear" w:color="auto" w:fill="FFFFFF"/>
+        </w:rPr>
+        <w:t>26</w:t>
+      </w:r>
+      <w:r>
+        <w:rPr>
+          <w:rFonts w:ascii="Helvetica" w:hAnsi="Helvetica"/>
+          <w:b/>
+          <w:bCs/>
+          <w:color w:val="24292F"/>
+          <w:shd w:val="clear" w:color="auto" w:fill="FFFFFF"/>
+        </w:rPr>
+        <w:t xml:space="preserve"> </w:t>
+      </w:r>
+      <w:r>
+        <w:rPr>
+          <w:rFonts w:ascii="Helvetica" w:hAnsi="Helvetica"/>
+          <w:b/>
+          <w:bCs/>
+          <w:color w:val="24292F"/>
+          <w:shd w:val="clear" w:color="auto" w:fill="FFFFFF"/>
+        </w:rPr>
+        <w:t>cd/m</w:t>
+      </w:r>
+      <w:r>
+        <w:rPr>
+          <w:rFonts w:ascii="Helvetica" w:hAnsi="Helvetica"/>
+          <w:b/>
+          <w:bCs/>
+          <w:color w:val="24292F"/>
+          <w:shd w:val="clear" w:color="auto" w:fill="FFFFFF"/>
+          <w:vertAlign w:val="superscript"/>
+        </w:rPr>
+        <w:t>2</w:t>
+      </w:r>
+      <w:r>
+        <w:rPr>
+          <w:rFonts w:ascii="Helvetica" w:hAnsi="Helvetica"/>
+          <w:color w:val="24292F"/>
+          <w:shd w:val="clear" w:color="auto" w:fill="FFFFFF"/>
+        </w:rPr>
         <w:t xml:space="preserve"> (</w:t>
       </w:r>
       <w:proofErr w:type="spellStart"/>
@@ -675,21 +973,22 @@
           <w:rFonts w:ascii="Helvetica" w:eastAsia="Helvetica" w:hAnsi="Helvetica" w:cs="Helvetica"/>
           <w:b/>
           <w:bCs/>
-          <w:color w:val="0076BA"/>
+          <w:color w:val="0079BF" w:themeColor="accent1" w:themeShade="BF"/>
+          <w:u w:val="single"/>
           <w:shd w:val="clear" w:color="auto" w:fill="FFFFFF"/>
         </w:rPr>
       </w:pPr>
       <w:hyperlink r:id="rId7" w:history="1">
         <w:r>
           <w:rPr>
-            <w:rStyle w:val="Hyperlink0"/>
-            <w:rFonts w:ascii="Helvetica" w:hAnsi="Helvetica"/>
+            <w:rStyle w:val="Hyperlink"/>
+            <w:rFonts w:ascii="Helvetica" w:eastAsia="Helvetica" w:hAnsi="Helvetica" w:cs="Helvetica"/>
             <w:b/>
             <w:bCs/>
-            <w:color w:val="0076BA"/>
+            <w:color w:val="0079BF" w:themeColor="accent1" w:themeShade="BF"/>
             <w:shd w:val="clear" w:color="auto" w:fill="FFFFFF"/>
           </w:rPr>
-          <w:t>https://github.com/digitaltvguy/SDR-Display-Luminance-Survey</w:t>
+          <w:t>https://github.com/digitaltvguy/SDR-HDR-Display-Luminance-Survey</w:t>
         </w:r>
       </w:hyperlink>
     </w:p>
@@ -720,6 +1019,7 @@
           <w:color w:val="24292F"/>
           <w:shd w:val="clear" w:color="auto" w:fill="FFFFFF"/>
         </w:rPr>
+        <w:lastRenderedPageBreak/>
         <w:t xml:space="preserve">Understanding what display mode is most common for </w:t>
       </w:r>
       <w:r>
@@ -844,7 +1144,6 @@
           <w:u w:val="single"/>
           <w:shd w:val="clear" w:color="auto" w:fill="FFFFFF"/>
         </w:rPr>
-        <w:lastRenderedPageBreak/>
         <w:t>There are three surveys to choose from:</w:t>
       </w:r>
     </w:p>
@@ -999,49 +1298,62 @@
         <w:spacing w:before="0" w:after="80" w:line="240" w:lineRule="auto"/>
         <w:jc w:val="center"/>
         <w:rPr>
+          <w:b/>
+          <w:bCs/>
+          <w:color w:val="24292F"/>
+          <w:sz w:val="32"/>
+          <w:szCs w:val="32"/>
+          <w:u w:val="single" w:color="24282E"/>
+          <w:shd w:val="clear" w:color="auto" w:fill="FFFFFF"/>
+        </w:rPr>
+      </w:pPr>
+      <w:r>
+        <w:rPr>
+          <w:b/>
+          <w:bCs/>
+          <w:color w:val="24292F"/>
+          <w:sz w:val="32"/>
+          <w:szCs w:val="32"/>
+          <w:u w:val="single" w:color="24282E"/>
+          <w:shd w:val="clear" w:color="auto" w:fill="FFFFFF"/>
+        </w:rPr>
+        <w:lastRenderedPageBreak/>
+        <w:t>HLG</w:t>
+      </w:r>
+      <w:r>
+        <w:rPr>
+          <w:b/>
+          <w:bCs/>
+          <w:color w:val="24292F"/>
+          <w:sz w:val="32"/>
+          <w:szCs w:val="32"/>
+          <w:u w:val="single" w:color="24282E"/>
+          <w:shd w:val="clear" w:color="auto" w:fill="FFFFFF"/>
+        </w:rPr>
+        <w:t xml:space="preserve"> Test File Thumbnail Preview</w:t>
+      </w:r>
+      <w:r>
+        <w:rPr>
           <w:color w:val="24292F"/>
           <w:sz w:val="32"/>
           <w:szCs w:val="32"/>
           <w:u w:color="24282E"/>
           <w:shd w:val="clear" w:color="auto" w:fill="FFFFFF"/>
         </w:rPr>
-      </w:pPr>
-      <w:r>
-        <w:rPr>
-          <w:b/>
-          <w:bCs/>
-          <w:color w:val="24292F"/>
-          <w:sz w:val="32"/>
-          <w:szCs w:val="32"/>
-          <w:u w:val="single" w:color="24282E"/>
-          <w:shd w:val="clear" w:color="auto" w:fill="FFFFFF"/>
-        </w:rPr>
-        <w:lastRenderedPageBreak/>
-        <w:t>HDR Test File Thumbnail Preview</w:t>
-      </w:r>
-      <w:r>
-        <w:rPr>
-          <w:noProof/>
-          <w:color w:val="0969DA"/>
-          <w:sz w:val="32"/>
-          <w:szCs w:val="32"/>
-          <w:u w:color="24282E"/>
-          <w:shd w:val="clear" w:color="auto" w:fill="FFFFFF"/>
-        </w:rPr>
         <w:drawing>
-          <wp:inline distT="0" distB="0" distL="0" distR="0" wp14:anchorId="26FB78B7" wp14:editId="0A6365EA">
-            <wp:extent cx="7177326" cy="4047214"/>
-            <wp:effectExtent l="0" t="0" r="0" b="4445"/>
-            <wp:docPr id="1073741826" name="officeArt object" descr="Image"/>
-            <wp:cNvGraphicFramePr/>
+          <wp:inline distT="0" distB="0" distL="0" distR="0" wp14:anchorId="58DC3550" wp14:editId="12F62458">
+            <wp:extent cx="6162015" cy="3457575"/>
+            <wp:effectExtent l="0" t="0" r="0" b="0"/>
+            <wp:docPr id="1" name="Picture 1" descr="A picture containing text&#10;&#10;Description automatically generated"/>
+            <wp:cNvGraphicFramePr>
+              <a:graphicFrameLocks xmlns:a="http://schemas.openxmlformats.org/drawingml/2006/main" noChangeAspect="1"/>
+            </wp:cNvGraphicFramePr>
             <a:graphic xmlns:a="http://schemas.openxmlformats.org/drawingml/2006/main">
               <a:graphicData uri="http://schemas.openxmlformats.org/drawingml/2006/picture">
                 <pic:pic xmlns:pic="http://schemas.openxmlformats.org/drawingml/2006/picture">
                   <pic:nvPicPr>
-                    <pic:cNvPr id="1073741826" name="Image" descr="Image"/>
-                    <pic:cNvPicPr>
-                      <a:picLocks noChangeAspect="1"/>
-                    </pic:cNvPicPr>
+                    <pic:cNvPr id="1" name="Picture 1" descr="A picture containing text&#10;&#10;Description automatically generated"/>
+                    <pic:cNvPicPr/>
                   </pic:nvPicPr>
                   <pic:blipFill>
                     <a:blip r:embed="rId9"/>
@@ -1052,16 +1364,11 @@
                   <pic:spPr>
                     <a:xfrm>
                       <a:off x="0" y="0"/>
-                      <a:ext cx="7215679" cy="4068841"/>
+                      <a:ext cx="6204977" cy="3481682"/>
                     </a:xfrm>
                     <a:prstGeom prst="rect">
                       <a:avLst/>
                     </a:prstGeom>
-                    <a:ln w="12700" cap="flat">
-                      <a:noFill/>
-                      <a:miter lim="400000"/>
-                    </a:ln>
-                    <a:effectLst/>
                   </pic:spPr>
                 </pic:pic>
               </a:graphicData>
@@ -1070,9 +1377,121 @@
         </w:drawing>
       </w:r>
     </w:p>
+    <w:p>
+      <w:pPr>
+        <w:pStyle w:val="Default"/>
+        <w:spacing w:before="0" w:after="80" w:line="240" w:lineRule="auto"/>
+        <w:jc w:val="center"/>
+        <w:rPr>
+          <w:color w:val="24292F"/>
+          <w:sz w:val="32"/>
+          <w:szCs w:val="32"/>
+          <w:u w:color="24282E"/>
+          <w:shd w:val="clear" w:color="auto" w:fill="FFFFFF"/>
+        </w:rPr>
+      </w:pPr>
+    </w:p>
+    <w:p>
+      <w:pPr>
+        <w:pStyle w:val="Default"/>
+        <w:spacing w:before="0" w:after="80" w:line="240" w:lineRule="auto"/>
+        <w:jc w:val="center"/>
+        <w:rPr>
+          <w:b/>
+          <w:bCs/>
+          <w:color w:val="24292F"/>
+          <w:sz w:val="32"/>
+          <w:szCs w:val="32"/>
+          <w:u w:val="single" w:color="24282E"/>
+          <w:shd w:val="clear" w:color="auto" w:fill="FFFFFF"/>
+        </w:rPr>
+      </w:pPr>
+      <w:r>
+        <w:rPr>
+          <w:b/>
+          <w:bCs/>
+          <w:color w:val="24292F"/>
+          <w:sz w:val="32"/>
+          <w:szCs w:val="32"/>
+          <w:u w:val="single" w:color="24282E"/>
+          <w:shd w:val="clear" w:color="auto" w:fill="FFFFFF"/>
+        </w:rPr>
+        <w:t>PQ</w:t>
+      </w:r>
+      <w:r>
+        <w:rPr>
+          <w:b/>
+          <w:bCs/>
+          <w:color w:val="24292F"/>
+          <w:sz w:val="32"/>
+          <w:szCs w:val="32"/>
+          <w:u w:val="single" w:color="24282E"/>
+          <w:shd w:val="clear" w:color="auto" w:fill="FFFFFF"/>
+        </w:rPr>
+        <w:t xml:space="preserve"> Test File Thumbnail Preview</w:t>
+      </w:r>
+    </w:p>
+    <w:p>
+      <w:pPr>
+        <w:pStyle w:val="Default"/>
+        <w:spacing w:before="0" w:after="80" w:line="240" w:lineRule="auto"/>
+        <w:jc w:val="center"/>
+        <w:rPr>
+          <w:color w:val="24292F"/>
+          <w:sz w:val="32"/>
+          <w:szCs w:val="32"/>
+          <w:u w:color="24282E"/>
+          <w:shd w:val="clear" w:color="auto" w:fill="FFFFFF"/>
+        </w:rPr>
+      </w:pPr>
+      <w:r>
+        <w:rPr>
+          <w:color w:val="24292F"/>
+          <w:sz w:val="32"/>
+          <w:szCs w:val="32"/>
+          <w:u w:color="24282E"/>
+          <w:shd w:val="clear" w:color="auto" w:fill="FFFFFF"/>
+        </w:rPr>
+        <w:drawing>
+          <wp:inline distT="0" distB="0" distL="0" distR="0" wp14:anchorId="7E0BF317" wp14:editId="29D1B397">
+            <wp:extent cx="6076950" cy="3409844"/>
+            <wp:effectExtent l="0" t="0" r="0" b="0"/>
+            <wp:docPr id="2" name="Picture 2" descr="Diagram&#10;&#10;Description automatically generated"/>
+            <wp:cNvGraphicFramePr>
+              <a:graphicFrameLocks xmlns:a="http://schemas.openxmlformats.org/drawingml/2006/main" noChangeAspect="1"/>
+            </wp:cNvGraphicFramePr>
+            <a:graphic xmlns:a="http://schemas.openxmlformats.org/drawingml/2006/main">
+              <a:graphicData uri="http://schemas.openxmlformats.org/drawingml/2006/picture">
+                <pic:pic xmlns:pic="http://schemas.openxmlformats.org/drawingml/2006/picture">
+                  <pic:nvPicPr>
+                    <pic:cNvPr id="2" name="Picture 2" descr="Diagram&#10;&#10;Description automatically generated"/>
+                    <pic:cNvPicPr/>
+                  </pic:nvPicPr>
+                  <pic:blipFill>
+                    <a:blip r:embed="rId10"/>
+                    <a:stretch>
+                      <a:fillRect/>
+                    </a:stretch>
+                  </pic:blipFill>
+                  <pic:spPr>
+                    <a:xfrm>
+                      <a:off x="0" y="0"/>
+                      <a:ext cx="6130670" cy="3439987"/>
+                    </a:xfrm>
+                    <a:prstGeom prst="rect">
+                      <a:avLst/>
+                    </a:prstGeom>
+                  </pic:spPr>
+                </pic:pic>
+              </a:graphicData>
+            </a:graphic>
+          </wp:inline>
+        </w:drawing>
+      </w:r>
+    </w:p>
     <w:sectPr>
-      <w:headerReference w:type="default" r:id="rId10"/>
-      <w:footerReference w:type="default" r:id="rId11"/>
+      <w:headerReference w:type="default" r:id="rId11"/>
+      <w:footerReference w:type="default" r:id="rId12"/>
       <w:pgSz w:w="12240" w:h="15840"/>
       <w:pgMar w:top="720" w:right="720" w:bottom="720" w:left="720" w:header="720" w:footer="864" w:gutter="0"/>
       <w:cols w:space="720"/>

</xml_diff>